<commit_message>
added verification and directories
</commit_message>
<xml_diff>
--- a/Bases de datos/Diccionario de datos.docx
+++ b/Bases de datos/Diccionario de datos.docx
@@ -4,171 +4,1751 @@
   <w:body>
     <w:p>
       <w:pPr>
-        <w:jc w:val="center"/>
-        <w:rPr>
-          <w:b/>
-          <w:bCs/>
-        </w:rPr>
-      </w:pPr>
-      <w:r>
-        <w:rPr>
-          <w:b/>
-          <w:bCs/>
-        </w:rPr>
-        <w:t>DICCIONARIO DE DATOS:</w:t>
-      </w:r>
-    </w:p>
-    <w:p>
-      <w:pPr>
-        <w:rPr>
-          <w:b/>
-          <w:bCs/>
-        </w:rPr>
-      </w:pPr>
-    </w:p>
-    <w:p>
-      <w:proofErr w:type="spellStart"/>
-      <w:r>
-        <w:rPr>
-          <w:b/>
-          <w:bCs/>
+        <w:rPr>
+          <w:sz w:val="44"/>
+          <w:szCs w:val="44"/>
+          <w:lang w:val="es-ES"/>
+        </w:rPr>
+      </w:pPr>
+      <w:r>
+        <w:rPr>
+          <w:lang w:val="es-ES"/>
+        </w:rPr>
+        <w:t xml:space="preserve">                                        </w:t>
+      </w:r>
+      <w:r>
+        <w:rPr>
+          <w:sz w:val="44"/>
+          <w:szCs w:val="44"/>
+          <w:lang w:val="es-ES"/>
+        </w:rPr>
+        <w:t xml:space="preserve">Diccionario de datos </w:t>
+      </w:r>
+    </w:p>
+    <w:p>
+      <w:pPr>
+        <w:rPr>
+          <w:sz w:val="24"/>
+          <w:szCs w:val="24"/>
+          <w:lang w:val="es-ES"/>
+        </w:rPr>
+      </w:pPr>
+      <w:proofErr w:type="spellStart"/>
+      <w:r>
+        <w:rPr>
+          <w:b/>
+          <w:bCs/>
+          <w:sz w:val="24"/>
+          <w:szCs w:val="24"/>
+          <w:lang w:val="es-ES"/>
         </w:rPr>
         <w:t>VaccinationManagementDB</w:t>
       </w:r>
       <w:proofErr w:type="spellEnd"/>
       <w:r>
         <w:rPr>
-          <w:b/>
-          <w:bCs/>
+          <w:sz w:val="24"/>
+          <w:szCs w:val="24"/>
+          <w:lang w:val="es-ES"/>
+        </w:rPr>
+        <w:t>: Nombre de la base de datos que contiene toda la información de la plataforma.</w:t>
+      </w:r>
+    </w:p>
+    <w:p>
+      <w:pPr>
+        <w:rPr>
+          <w:sz w:val="24"/>
+          <w:szCs w:val="24"/>
+          <w:lang w:val="es-ES"/>
+        </w:rPr>
+      </w:pPr>
+    </w:p>
+    <w:p>
+      <w:pPr>
+        <w:pStyle w:val="Ttulo2"/>
+        <w:rPr>
+          <w:b/>
+          <w:bCs/>
+          <w:lang w:val="es-ES"/>
+        </w:rPr>
+      </w:pPr>
+      <w:r>
+        <w:rPr>
+          <w:b/>
+          <w:bCs/>
+          <w:lang w:val="es-ES"/>
+        </w:rPr>
+        <w:t xml:space="preserve">EMPLOYEE: </w:t>
+      </w:r>
+      <w:r>
+        <w:rPr>
+          <w:lang w:val="es-ES"/>
+        </w:rPr>
+        <w:t>Esta tabla contiene la información de todos los empleados del sistema de vacunación.</w:t>
+      </w:r>
+    </w:p>
+    <w:p>
+      <w:pPr>
+        <w:rPr>
+          <w:sz w:val="24"/>
+          <w:szCs w:val="24"/>
+          <w:lang w:val="es-ES"/>
+        </w:rPr>
+      </w:pPr>
+      <w:r>
+        <w:rPr>
+          <w:sz w:val="24"/>
+          <w:szCs w:val="24"/>
+          <w:lang w:val="es-ES"/>
+        </w:rPr>
+        <w:tab/>
+        <w:t>Esta tabla contiene los siguientes datos:</w:t>
+      </w:r>
+    </w:p>
+    <w:p>
+      <w:pPr>
+        <w:rPr>
+          <w:sz w:val="24"/>
+          <w:szCs w:val="24"/>
+          <w:lang w:val="es-ES"/>
+        </w:rPr>
+      </w:pPr>
+      <w:r>
+        <w:rPr>
+          <w:sz w:val="24"/>
+          <w:szCs w:val="24"/>
+          <w:lang w:val="es-ES"/>
+        </w:rPr>
+        <w:t>Identificador (id), nombre del empleado (</w:t>
+      </w:r>
+      <w:proofErr w:type="spellStart"/>
+      <w:r>
+        <w:rPr>
+          <w:sz w:val="24"/>
+          <w:szCs w:val="24"/>
+          <w:lang w:val="es-ES"/>
+        </w:rPr>
+        <w:t>employee_name</w:t>
+      </w:r>
+      <w:proofErr w:type="spellEnd"/>
+      <w:r>
+        <w:rPr>
+          <w:sz w:val="24"/>
+          <w:szCs w:val="24"/>
+          <w:lang w:val="es-ES"/>
+        </w:rPr>
+        <w:t>), correo electrónico (email) , dirección (</w:t>
+      </w:r>
+      <w:proofErr w:type="spellStart"/>
+      <w:r>
+        <w:rPr>
+          <w:sz w:val="24"/>
+          <w:szCs w:val="24"/>
+          <w:lang w:val="es-ES"/>
+        </w:rPr>
+        <w:t>employee_address</w:t>
+      </w:r>
+      <w:proofErr w:type="spellEnd"/>
+      <w:r>
+        <w:rPr>
+          <w:sz w:val="24"/>
+          <w:szCs w:val="24"/>
+          <w:lang w:val="es-ES"/>
+        </w:rPr>
+        <w:t>), tipo de empleado (</w:t>
+      </w:r>
+      <w:proofErr w:type="spellStart"/>
+      <w:r>
+        <w:rPr>
+          <w:sz w:val="24"/>
+          <w:szCs w:val="24"/>
+          <w:lang w:val="es-ES"/>
+        </w:rPr>
+        <w:t>employee_type</w:t>
+      </w:r>
+      <w:proofErr w:type="spellEnd"/>
+      <w:r>
+        <w:rPr>
+          <w:sz w:val="24"/>
+          <w:szCs w:val="24"/>
+          <w:lang w:val="es-ES"/>
+        </w:rPr>
+        <w:t>), Cab</w:t>
+      </w:r>
+      <w:r>
+        <w:rPr>
+          <w:sz w:val="24"/>
+          <w:szCs w:val="24"/>
+          <w:lang w:val="es-ES"/>
+        </w:rPr>
+        <w:t>ina</w:t>
+      </w:r>
+      <w:r>
+        <w:rPr>
+          <w:sz w:val="24"/>
+          <w:szCs w:val="24"/>
+          <w:lang w:val="es-ES"/>
+        </w:rPr>
+        <w:t xml:space="preserve"> en la que trabaja (</w:t>
+      </w:r>
+      <w:proofErr w:type="spellStart"/>
+      <w:r>
+        <w:rPr>
+          <w:sz w:val="24"/>
+          <w:szCs w:val="24"/>
+          <w:lang w:val="es-ES"/>
+        </w:rPr>
+        <w:t>id_booth</w:t>
+      </w:r>
+      <w:proofErr w:type="spellEnd"/>
+      <w:r>
+        <w:rPr>
+          <w:sz w:val="24"/>
+          <w:szCs w:val="24"/>
+          <w:lang w:val="es-ES"/>
+        </w:rPr>
+        <w:t>), Usuario y contraseña que le pertenece al empleado (</w:t>
+      </w:r>
+      <w:proofErr w:type="spellStart"/>
+      <w:r>
+        <w:rPr>
+          <w:sz w:val="24"/>
+          <w:szCs w:val="24"/>
+          <w:lang w:val="es-ES"/>
+        </w:rPr>
+        <w:t>id_user</w:t>
+      </w:r>
+      <w:proofErr w:type="spellEnd"/>
+      <w:r>
+        <w:rPr>
+          <w:sz w:val="24"/>
+          <w:szCs w:val="24"/>
+          <w:lang w:val="es-ES"/>
+        </w:rPr>
+        <w:t>)</w:t>
+      </w:r>
+      <w:r>
+        <w:rPr>
+          <w:sz w:val="24"/>
+          <w:szCs w:val="24"/>
+          <w:lang w:val="es-ES"/>
+        </w:rPr>
+        <w:t>.</w:t>
+      </w:r>
+    </w:p>
+    <w:p>
+      <w:pPr>
+        <w:rPr>
+          <w:sz w:val="24"/>
+          <w:szCs w:val="24"/>
+          <w:lang w:val="es-ES"/>
+        </w:rPr>
+      </w:pPr>
+      <w:r>
+        <w:rPr>
+          <w:b/>
+          <w:bCs/>
+          <w:sz w:val="24"/>
+          <w:szCs w:val="24"/>
+          <w:lang w:val="es-ES"/>
+        </w:rPr>
+        <w:t>EMPLOYEE_TYPE</w:t>
+      </w:r>
+      <w:r>
+        <w:rPr>
+          <w:sz w:val="24"/>
+          <w:szCs w:val="24"/>
+          <w:lang w:val="es-ES"/>
+        </w:rPr>
+        <w:t>: Contiene los tipos de empleados que trabajan en las cabañas, entre ellos: Gestor, Vacunador, Enfermero.</w:t>
+      </w:r>
+    </w:p>
+    <w:p>
+      <w:pPr>
+        <w:rPr>
+          <w:sz w:val="24"/>
+          <w:szCs w:val="24"/>
+          <w:lang w:val="es-ES"/>
+        </w:rPr>
+      </w:pPr>
+      <w:r>
+        <w:rPr>
+          <w:b/>
+          <w:bCs/>
+          <w:sz w:val="24"/>
+          <w:szCs w:val="24"/>
+          <w:lang w:val="es-ES"/>
+        </w:rPr>
+        <w:t>BOOTH</w:t>
+      </w:r>
+      <w:r>
+        <w:rPr>
+          <w:b/>
+          <w:bCs/>
+          <w:sz w:val="24"/>
+          <w:szCs w:val="24"/>
+          <w:lang w:val="es-ES"/>
         </w:rPr>
         <w:t xml:space="preserve">: </w:t>
       </w:r>
       <w:r>
-        <w:t>Nombre de la base de datos que contiene toda la información de la plataforma.</w:t>
-      </w:r>
-    </w:p>
-    <w:p/>
-    <w:p>
-      <w:r>
-        <w:rPr>
-          <w:b/>
-          <w:bCs/>
-        </w:rPr>
-        <w:t>EMPLOYEE</w:t>
-      </w:r>
-      <w:r>
-        <w:rPr>
-          <w:b/>
-          <w:bCs/>
+        <w:rPr>
+          <w:sz w:val="24"/>
+          <w:szCs w:val="24"/>
+          <w:lang w:val="es-ES"/>
+        </w:rPr>
+        <w:t>esta tabla contiene la información de cada uno de los puestos de vacunación.</w:t>
+      </w:r>
+    </w:p>
+    <w:p>
+      <w:pPr>
+        <w:rPr>
+          <w:sz w:val="24"/>
+          <w:szCs w:val="24"/>
+          <w:lang w:val="es-ES"/>
+        </w:rPr>
+      </w:pPr>
+      <w:r>
+        <w:rPr>
+          <w:sz w:val="24"/>
+          <w:szCs w:val="24"/>
+          <w:lang w:val="es-ES"/>
+        </w:rPr>
+        <w:t xml:space="preserve">            Esta tabla contiene los siguientes datos:</w:t>
+      </w:r>
+    </w:p>
+    <w:p>
+      <w:pPr>
+        <w:rPr>
+          <w:sz w:val="24"/>
+          <w:szCs w:val="24"/>
+          <w:lang w:val="es-ES"/>
+        </w:rPr>
+      </w:pPr>
+      <w:r>
+        <w:rPr>
+          <w:sz w:val="24"/>
+          <w:szCs w:val="24"/>
+          <w:lang w:val="es-ES"/>
+        </w:rPr>
+        <w:t>Identificador(id), encargado del local(manager), dirección del puesto de vacunación(</w:t>
+      </w:r>
+      <w:proofErr w:type="spellStart"/>
+      <w:r>
+        <w:rPr>
+          <w:sz w:val="24"/>
+          <w:szCs w:val="24"/>
+          <w:lang w:val="es-ES"/>
+        </w:rPr>
+        <w:t>booth_address</w:t>
+      </w:r>
+      <w:proofErr w:type="spellEnd"/>
+      <w:r>
+        <w:rPr>
+          <w:sz w:val="24"/>
+          <w:szCs w:val="24"/>
+          <w:lang w:val="es-ES"/>
+        </w:rPr>
+        <w:t>), teléfono del puesto de vacunación(</w:t>
+      </w:r>
+      <w:proofErr w:type="spellStart"/>
+      <w:r>
+        <w:rPr>
+          <w:sz w:val="24"/>
+          <w:szCs w:val="24"/>
+          <w:lang w:val="es-ES"/>
+        </w:rPr>
+        <w:t>phone</w:t>
+      </w:r>
+      <w:proofErr w:type="spellEnd"/>
+      <w:r>
+        <w:rPr>
+          <w:sz w:val="24"/>
+          <w:szCs w:val="24"/>
+          <w:lang w:val="es-ES"/>
+        </w:rPr>
+        <w:t>), email del puesto de vacunación(email).</w:t>
+      </w:r>
+    </w:p>
+    <w:p>
+      <w:pPr>
+        <w:rPr>
+          <w:sz w:val="24"/>
+          <w:szCs w:val="24"/>
+          <w:lang w:val="es-ES"/>
+        </w:rPr>
+      </w:pPr>
+      <w:r>
+        <w:rPr>
+          <w:b/>
+          <w:bCs/>
+          <w:sz w:val="24"/>
+          <w:szCs w:val="24"/>
+          <w:lang w:val="es-ES"/>
+        </w:rPr>
+        <w:t>LOG_IN:</w:t>
+      </w:r>
+      <w:r>
+        <w:rPr>
+          <w:b/>
+          <w:bCs/>
+          <w:sz w:val="24"/>
+          <w:szCs w:val="24"/>
+          <w:lang w:val="es-ES"/>
+        </w:rPr>
+        <w:t xml:space="preserve"> </w:t>
+      </w:r>
+      <w:r>
+        <w:rPr>
+          <w:sz w:val="24"/>
+          <w:szCs w:val="24"/>
+          <w:lang w:val="es-ES"/>
+        </w:rPr>
+        <w:t>esta tabla contiene los datos para el inicio de sección en el sistema de vacunación.</w:t>
+      </w:r>
+    </w:p>
+    <w:p>
+      <w:pPr>
+        <w:rPr>
+          <w:sz w:val="24"/>
+          <w:szCs w:val="24"/>
+          <w:lang w:val="es-ES"/>
+        </w:rPr>
+      </w:pPr>
+      <w:r>
+        <w:rPr>
+          <w:sz w:val="24"/>
+          <w:szCs w:val="24"/>
+          <w:lang w:val="es-ES"/>
+        </w:rPr>
+        <w:t xml:space="preserve">           Esta tabla contiene los siguientes datos:</w:t>
+      </w:r>
+    </w:p>
+    <w:p>
+      <w:pPr>
+        <w:rPr>
+          <w:sz w:val="24"/>
+          <w:szCs w:val="24"/>
+          <w:lang w:val="es-ES"/>
+        </w:rPr>
+      </w:pPr>
+      <w:r>
+        <w:rPr>
+          <w:sz w:val="24"/>
+          <w:szCs w:val="24"/>
+          <w:lang w:val="es-ES"/>
+        </w:rPr>
+        <w:t>Identificador(id), identificador de usuario</w:t>
+      </w:r>
+      <w:r>
+        <w:rPr>
+          <w:sz w:val="24"/>
+          <w:szCs w:val="24"/>
+          <w:lang w:val="es-ES"/>
+        </w:rPr>
+        <w:t>(</w:t>
+      </w:r>
+      <w:proofErr w:type="spellStart"/>
+      <w:r>
+        <w:rPr>
+          <w:sz w:val="24"/>
+          <w:szCs w:val="24"/>
+          <w:lang w:val="es-ES"/>
+        </w:rPr>
+        <w:t>id_user</w:t>
+      </w:r>
+      <w:proofErr w:type="spellEnd"/>
+      <w:r>
+        <w:rPr>
+          <w:sz w:val="24"/>
+          <w:szCs w:val="24"/>
+          <w:lang w:val="es-ES"/>
+        </w:rPr>
+        <w:t>), identificador del local de vacunación(</w:t>
+      </w:r>
+      <w:proofErr w:type="spellStart"/>
+      <w:r>
+        <w:rPr>
+          <w:sz w:val="24"/>
+          <w:szCs w:val="24"/>
+          <w:lang w:val="es-ES"/>
+        </w:rPr>
+        <w:t>id_booth</w:t>
+      </w:r>
+      <w:proofErr w:type="spellEnd"/>
+      <w:r>
+        <w:rPr>
+          <w:sz w:val="24"/>
+          <w:szCs w:val="24"/>
+          <w:lang w:val="es-ES"/>
+        </w:rPr>
+        <w:t>), fecha de la cita agendada(</w:t>
+      </w:r>
+      <w:proofErr w:type="spellStart"/>
+      <w:r>
+        <w:rPr>
+          <w:sz w:val="24"/>
+          <w:szCs w:val="24"/>
+          <w:lang w:val="es-ES"/>
+        </w:rPr>
+        <w:t>date_time</w:t>
+      </w:r>
+      <w:proofErr w:type="spellEnd"/>
+      <w:r>
+        <w:rPr>
+          <w:sz w:val="24"/>
+          <w:szCs w:val="24"/>
+          <w:lang w:val="es-ES"/>
+        </w:rPr>
+        <w:t>).</w:t>
+      </w:r>
+    </w:p>
+    <w:p>
+      <w:pPr>
+        <w:rPr>
+          <w:sz w:val="24"/>
+          <w:szCs w:val="24"/>
+          <w:lang w:val="es-ES"/>
+        </w:rPr>
+      </w:pPr>
+      <w:r>
+        <w:rPr>
+          <w:b/>
+          <w:bCs/>
+          <w:sz w:val="24"/>
+          <w:szCs w:val="24"/>
+          <w:lang w:val="es-ES"/>
+        </w:rPr>
+        <w:t>USERS:</w:t>
+      </w:r>
+      <w:r>
+        <w:rPr>
+          <w:b/>
+          <w:bCs/>
+          <w:sz w:val="24"/>
+          <w:szCs w:val="24"/>
+          <w:lang w:val="es-ES"/>
+        </w:rPr>
+        <w:t xml:space="preserve"> </w:t>
+      </w:r>
+      <w:r>
+        <w:rPr>
+          <w:sz w:val="24"/>
+          <w:szCs w:val="24"/>
+          <w:lang w:val="es-ES"/>
+        </w:rPr>
+        <w:t>esta tabla contiene los datos de los usuarios del sistema de vacunación.</w:t>
+      </w:r>
+    </w:p>
+    <w:p>
+      <w:pPr>
+        <w:rPr>
+          <w:sz w:val="24"/>
+          <w:szCs w:val="24"/>
+          <w:lang w:val="es-ES"/>
+        </w:rPr>
+      </w:pPr>
+      <w:r>
+        <w:rPr>
+          <w:sz w:val="24"/>
+          <w:szCs w:val="24"/>
+          <w:lang w:val="es-ES"/>
+        </w:rPr>
+        <w:t xml:space="preserve">           Esta tabla contiene los siguientes datos:</w:t>
+      </w:r>
+    </w:p>
+    <w:p>
+      <w:pPr>
+        <w:rPr>
+          <w:sz w:val="24"/>
+          <w:szCs w:val="24"/>
+          <w:lang w:val="es-ES"/>
+        </w:rPr>
+      </w:pPr>
+      <w:r>
+        <w:rPr>
+          <w:sz w:val="24"/>
+          <w:szCs w:val="24"/>
+          <w:lang w:val="es-ES"/>
+        </w:rPr>
+        <w:t>Identificador(id), contraseña del usuario para entrar al sistema(</w:t>
+      </w:r>
+      <w:proofErr w:type="spellStart"/>
+      <w:r>
+        <w:rPr>
+          <w:sz w:val="24"/>
+          <w:szCs w:val="24"/>
+          <w:lang w:val="es-ES"/>
+        </w:rPr>
+        <w:t>password_user</w:t>
+      </w:r>
+      <w:proofErr w:type="spellEnd"/>
+      <w:r>
+        <w:rPr>
+          <w:sz w:val="24"/>
+          <w:szCs w:val="24"/>
+          <w:lang w:val="es-ES"/>
+        </w:rPr>
+        <w:t>), nombre del usuario del sistema(</w:t>
+      </w:r>
+      <w:proofErr w:type="spellStart"/>
+      <w:r>
+        <w:rPr>
+          <w:sz w:val="24"/>
+          <w:szCs w:val="24"/>
+          <w:lang w:val="es-ES"/>
+        </w:rPr>
+        <w:t>users</w:t>
+      </w:r>
+      <w:proofErr w:type="spellEnd"/>
+      <w:r>
+        <w:rPr>
+          <w:sz w:val="24"/>
+          <w:szCs w:val="24"/>
+          <w:lang w:val="es-ES"/>
+        </w:rPr>
+        <w:t>).</w:t>
+      </w:r>
+    </w:p>
+    <w:p>
+      <w:pPr>
+        <w:rPr>
+          <w:sz w:val="24"/>
+          <w:szCs w:val="24"/>
+          <w:lang w:val="es-ES"/>
+        </w:rPr>
+      </w:pPr>
+      <w:r>
+        <w:rPr>
+          <w:b/>
+          <w:bCs/>
+          <w:sz w:val="24"/>
+          <w:szCs w:val="24"/>
+          <w:lang w:val="es-ES"/>
+        </w:rPr>
+        <w:t>CITIZEN</w:t>
+      </w:r>
+      <w:r>
+        <w:rPr>
+          <w:b/>
+          <w:bCs/>
+          <w:sz w:val="24"/>
+          <w:szCs w:val="24"/>
+          <w:lang w:val="es-ES"/>
+        </w:rPr>
+        <w:t>:</w:t>
+      </w:r>
+      <w:r>
+        <w:rPr>
+          <w:sz w:val="24"/>
+          <w:szCs w:val="24"/>
+          <w:lang w:val="es-ES"/>
+        </w:rPr>
+        <w:t xml:space="preserve"> esta tabla contiene la información de los ciudadanos que deseen entrar al sistema de vacunación.</w:t>
+      </w:r>
+    </w:p>
+    <w:p>
+      <w:pPr>
+        <w:rPr>
+          <w:sz w:val="24"/>
+          <w:szCs w:val="24"/>
+          <w:lang w:val="es-ES"/>
+        </w:rPr>
+      </w:pPr>
+      <w:r>
+        <w:rPr>
+          <w:sz w:val="24"/>
+          <w:szCs w:val="24"/>
+          <w:lang w:val="es-ES"/>
+        </w:rPr>
+        <w:t xml:space="preserve">           Esta tabla contiene los siguientes datos:</w:t>
+      </w:r>
+    </w:p>
+    <w:p>
+      <w:pPr>
+        <w:rPr>
+          <w:sz w:val="24"/>
+          <w:szCs w:val="24"/>
+          <w:lang w:val="es-ES"/>
+        </w:rPr>
+      </w:pPr>
+      <w:r>
+        <w:rPr>
+          <w:sz w:val="24"/>
+          <w:szCs w:val="24"/>
+          <w:lang w:val="es-ES"/>
+        </w:rPr>
+        <w:t>DUI del ciudadano(</w:t>
+      </w:r>
+      <w:proofErr w:type="spellStart"/>
+      <w:r>
+        <w:rPr>
+          <w:sz w:val="24"/>
+          <w:szCs w:val="24"/>
+          <w:lang w:val="es-ES"/>
+        </w:rPr>
+        <w:t>dui</w:t>
+      </w:r>
+      <w:proofErr w:type="spellEnd"/>
+      <w:r>
+        <w:rPr>
+          <w:sz w:val="24"/>
+          <w:szCs w:val="24"/>
+          <w:lang w:val="es-ES"/>
+        </w:rPr>
+        <w:t xml:space="preserve">), </w:t>
+      </w:r>
+      <w:r>
+        <w:rPr>
+          <w:sz w:val="24"/>
+          <w:szCs w:val="24"/>
+          <w:lang w:val="es-ES"/>
+        </w:rPr>
+        <w:t>nombre del ciudadano(</w:t>
+      </w:r>
+      <w:proofErr w:type="spellStart"/>
+      <w:r>
+        <w:rPr>
+          <w:sz w:val="24"/>
+          <w:szCs w:val="24"/>
+          <w:lang w:val="es-ES"/>
+        </w:rPr>
+        <w:t>citizen_name</w:t>
+      </w:r>
+      <w:proofErr w:type="spellEnd"/>
+      <w:r>
+        <w:rPr>
+          <w:sz w:val="24"/>
+          <w:szCs w:val="24"/>
+          <w:lang w:val="es-ES"/>
+        </w:rPr>
+        <w:t>), dirección de vivienda del ciudadano</w:t>
+      </w:r>
+      <w:r>
+        <w:rPr>
+          <w:sz w:val="24"/>
+          <w:szCs w:val="24"/>
+          <w:lang w:val="es-ES"/>
+        </w:rPr>
+        <w:t>(</w:t>
+      </w:r>
+      <w:proofErr w:type="spellStart"/>
+      <w:r>
+        <w:rPr>
+          <w:sz w:val="24"/>
+          <w:szCs w:val="24"/>
+          <w:lang w:val="es-ES"/>
+        </w:rPr>
+        <w:t>citizen_add</w:t>
+      </w:r>
+      <w:r>
+        <w:rPr>
+          <w:sz w:val="24"/>
+          <w:szCs w:val="24"/>
+          <w:lang w:val="es-ES"/>
+        </w:rPr>
+        <w:t>ress</w:t>
+      </w:r>
+      <w:proofErr w:type="spellEnd"/>
+      <w:r>
+        <w:rPr>
+          <w:sz w:val="24"/>
+          <w:szCs w:val="24"/>
+          <w:lang w:val="es-ES"/>
+        </w:rPr>
+        <w:t>),</w:t>
+      </w:r>
+      <w:r>
+        <w:rPr>
+          <w:sz w:val="24"/>
+          <w:szCs w:val="24"/>
+          <w:lang w:val="es-ES"/>
+        </w:rPr>
+        <w:t xml:space="preserve"> teléfono del ciudadano(</w:t>
+      </w:r>
+      <w:proofErr w:type="spellStart"/>
+      <w:r>
+        <w:rPr>
+          <w:sz w:val="24"/>
+          <w:szCs w:val="24"/>
+          <w:lang w:val="es-ES"/>
+        </w:rPr>
+        <w:t>phone</w:t>
+      </w:r>
+      <w:proofErr w:type="spellEnd"/>
+      <w:r>
+        <w:rPr>
+          <w:sz w:val="24"/>
+          <w:szCs w:val="24"/>
+          <w:lang w:val="es-ES"/>
+        </w:rPr>
+        <w:t xml:space="preserve">), email del ciudadano(email), </w:t>
+      </w:r>
+      <w:r>
+        <w:rPr>
+          <w:sz w:val="24"/>
+          <w:szCs w:val="24"/>
+          <w:lang w:val="es-ES"/>
+        </w:rPr>
+        <w:lastRenderedPageBreak/>
+        <w:t>código institucional(</w:t>
+      </w:r>
+      <w:proofErr w:type="spellStart"/>
+      <w:r>
+        <w:rPr>
+          <w:sz w:val="24"/>
+          <w:szCs w:val="24"/>
+          <w:lang w:val="es-ES"/>
+        </w:rPr>
+        <w:t>intitution_code</w:t>
+      </w:r>
+      <w:proofErr w:type="spellEnd"/>
+      <w:r>
+        <w:rPr>
+          <w:sz w:val="24"/>
+          <w:szCs w:val="24"/>
+          <w:lang w:val="es-ES"/>
+        </w:rPr>
+        <w:t xml:space="preserve">), </w:t>
+      </w:r>
+      <w:r>
+        <w:rPr>
+          <w:sz w:val="24"/>
+          <w:szCs w:val="24"/>
+          <w:lang w:val="es-ES"/>
+        </w:rPr>
+        <w:t>identificador del empleado que ayudara al ciudadano durante el proceso(</w:t>
+      </w:r>
+      <w:proofErr w:type="spellStart"/>
+      <w:r>
+        <w:rPr>
+          <w:sz w:val="24"/>
+          <w:szCs w:val="24"/>
+          <w:lang w:val="es-ES"/>
+        </w:rPr>
+        <w:t>id_employee</w:t>
+      </w:r>
+      <w:proofErr w:type="spellEnd"/>
+      <w:r>
+        <w:rPr>
+          <w:sz w:val="24"/>
+          <w:szCs w:val="24"/>
+          <w:lang w:val="es-ES"/>
+        </w:rPr>
+        <w:t xml:space="preserve">), </w:t>
+      </w:r>
+      <w:r>
+        <w:rPr>
+          <w:sz w:val="24"/>
+          <w:szCs w:val="24"/>
+          <w:lang w:val="es-ES"/>
+        </w:rPr>
+        <w:t xml:space="preserve"> </w:t>
+      </w:r>
+      <w:r>
+        <w:rPr>
+          <w:sz w:val="24"/>
+          <w:szCs w:val="24"/>
+          <w:lang w:val="es-ES"/>
+        </w:rPr>
+        <w:t>...(</w:t>
+      </w:r>
+      <w:proofErr w:type="spellStart"/>
+      <w:r>
+        <w:rPr>
+          <w:sz w:val="24"/>
+          <w:szCs w:val="24"/>
+          <w:lang w:val="es-ES"/>
+        </w:rPr>
+        <w:t>id_special_institution</w:t>
+      </w:r>
+      <w:proofErr w:type="spellEnd"/>
+      <w:r>
+        <w:rPr>
+          <w:sz w:val="24"/>
+          <w:szCs w:val="24"/>
+          <w:lang w:val="es-ES"/>
+        </w:rPr>
+        <w:t xml:space="preserve">), identificador del grupo de prioridad de </w:t>
+      </w:r>
+      <w:r>
+        <w:rPr>
+          <w:sz w:val="24"/>
+          <w:szCs w:val="24"/>
+          <w:lang w:val="es-ES"/>
+        </w:rPr>
+        <w:t>vacunación</w:t>
+      </w:r>
+      <w:r>
+        <w:rPr>
+          <w:sz w:val="24"/>
+          <w:szCs w:val="24"/>
+          <w:lang w:val="es-ES"/>
+        </w:rPr>
+        <w:t xml:space="preserve"> al que el ciudadano pertenece(</w:t>
+      </w:r>
+      <w:proofErr w:type="spellStart"/>
+      <w:r>
+        <w:rPr>
+          <w:sz w:val="24"/>
+          <w:szCs w:val="24"/>
+          <w:lang w:val="es-ES"/>
+        </w:rPr>
+        <w:t>id_priority_group</w:t>
+      </w:r>
+      <w:proofErr w:type="spellEnd"/>
+      <w:r>
+        <w:rPr>
+          <w:sz w:val="24"/>
+          <w:szCs w:val="24"/>
+          <w:lang w:val="es-ES"/>
+        </w:rPr>
+        <w:t>).</w:t>
+      </w:r>
+    </w:p>
+    <w:p>
+      <w:pPr>
+        <w:rPr>
+          <w:sz w:val="24"/>
+          <w:szCs w:val="24"/>
+          <w:lang w:val="es-ES"/>
+        </w:rPr>
+      </w:pPr>
+      <w:r>
+        <w:rPr>
+          <w:b/>
+          <w:bCs/>
+          <w:sz w:val="24"/>
+          <w:szCs w:val="24"/>
+          <w:lang w:val="es-ES"/>
+        </w:rPr>
+        <w:t>DISEASE</w:t>
+      </w:r>
+      <w:r>
+        <w:rPr>
+          <w:sz w:val="24"/>
+          <w:szCs w:val="24"/>
+          <w:lang w:val="es-ES"/>
+        </w:rPr>
+        <w:t>: esta tabla contiene los datos de las enfermedades</w:t>
+      </w:r>
+      <w:r>
+        <w:rPr>
+          <w:sz w:val="24"/>
+          <w:szCs w:val="24"/>
+          <w:lang w:val="es-ES"/>
+        </w:rPr>
+        <w:t xml:space="preserve"> de las cuales el ciudadano </w:t>
+      </w:r>
+      <w:r>
+        <w:rPr>
+          <w:sz w:val="24"/>
+          <w:szCs w:val="24"/>
+          <w:lang w:val="es-ES"/>
+        </w:rPr>
+        <w:t>es víctima.</w:t>
+      </w:r>
+    </w:p>
+    <w:p>
+      <w:pPr>
+        <w:rPr>
+          <w:sz w:val="24"/>
+          <w:szCs w:val="24"/>
+          <w:lang w:val="es-ES"/>
+        </w:rPr>
+      </w:pPr>
+      <w:r>
+        <w:rPr>
+          <w:sz w:val="24"/>
+          <w:szCs w:val="24"/>
+          <w:lang w:val="es-ES"/>
+        </w:rPr>
+        <w:t xml:space="preserve">          Esta tabla contiene los siguientes datos:</w:t>
+      </w:r>
+    </w:p>
+    <w:p>
+      <w:pPr>
+        <w:rPr>
+          <w:sz w:val="24"/>
+          <w:szCs w:val="24"/>
+          <w:lang w:val="es-ES"/>
+        </w:rPr>
+      </w:pPr>
+      <w:r>
+        <w:rPr>
+          <w:sz w:val="24"/>
+          <w:szCs w:val="24"/>
+          <w:lang w:val="es-ES"/>
+        </w:rPr>
+        <w:t>Identificador(id), enfermedad(</w:t>
+      </w:r>
+      <w:proofErr w:type="spellStart"/>
+      <w:r>
+        <w:rPr>
+          <w:sz w:val="24"/>
+          <w:szCs w:val="24"/>
+          <w:lang w:val="es-ES"/>
+        </w:rPr>
+        <w:t>disease</w:t>
+      </w:r>
+      <w:proofErr w:type="spellEnd"/>
+      <w:r>
+        <w:rPr>
+          <w:sz w:val="24"/>
+          <w:szCs w:val="24"/>
+          <w:lang w:val="es-ES"/>
+        </w:rPr>
+        <w:t xml:space="preserve">), </w:t>
+      </w:r>
+      <w:r>
+        <w:rPr>
+          <w:sz w:val="24"/>
+          <w:szCs w:val="24"/>
+          <w:lang w:val="es-ES"/>
+        </w:rPr>
+        <w:t>identificador del ciudadano(</w:t>
+      </w:r>
+      <w:proofErr w:type="spellStart"/>
+      <w:r>
+        <w:rPr>
+          <w:sz w:val="24"/>
+          <w:szCs w:val="24"/>
+          <w:lang w:val="es-ES"/>
+        </w:rPr>
+        <w:t>id_citizen</w:t>
+      </w:r>
+      <w:proofErr w:type="spellEnd"/>
+      <w:r>
+        <w:rPr>
+          <w:sz w:val="24"/>
+          <w:szCs w:val="24"/>
+          <w:lang w:val="es-ES"/>
+        </w:rPr>
+        <w:t>).</w:t>
+      </w:r>
+    </w:p>
+    <w:p>
+      <w:pPr>
+        <w:rPr>
+          <w:sz w:val="24"/>
+          <w:szCs w:val="24"/>
+          <w:lang w:val="es-ES"/>
+        </w:rPr>
+      </w:pPr>
+      <w:r>
+        <w:rPr>
+          <w:b/>
+          <w:bCs/>
+          <w:sz w:val="24"/>
+          <w:szCs w:val="24"/>
+          <w:lang w:val="es-ES"/>
+        </w:rPr>
+        <w:t>SPECIAL_INSTITUTION</w:t>
+      </w:r>
+      <w:r>
+        <w:rPr>
+          <w:b/>
+          <w:bCs/>
+          <w:sz w:val="24"/>
+          <w:szCs w:val="24"/>
+          <w:lang w:val="es-ES"/>
+        </w:rPr>
+        <w:t>:</w:t>
+      </w:r>
+      <w:r>
+        <w:rPr>
+          <w:b/>
+          <w:bCs/>
+          <w:sz w:val="24"/>
+          <w:szCs w:val="24"/>
+          <w:lang w:val="es-ES"/>
+        </w:rPr>
+        <w:t xml:space="preserve"> </w:t>
+      </w:r>
+      <w:r>
+        <w:rPr>
+          <w:sz w:val="24"/>
+          <w:szCs w:val="24"/>
+          <w:lang w:val="es-ES"/>
+        </w:rPr>
+        <w:t>contiene las diferentes instituciones especiales en las cuales se puede trabajar el ciudadano</w:t>
+      </w:r>
+      <w:r>
+        <w:rPr>
+          <w:sz w:val="24"/>
+          <w:szCs w:val="24"/>
+          <w:lang w:val="es-ES"/>
+        </w:rPr>
+        <w:t>, estas pueden ser: educación, salud, policía nacional civil, gobierno, fuerza armada, periodismo, otras.</w:t>
+      </w:r>
+    </w:p>
+    <w:p>
+      <w:pPr>
+        <w:rPr>
+          <w:sz w:val="24"/>
+          <w:szCs w:val="24"/>
+          <w:lang w:val="es-ES"/>
+        </w:rPr>
+      </w:pPr>
+      <w:r>
+        <w:rPr>
+          <w:b/>
+          <w:bCs/>
+          <w:sz w:val="24"/>
+          <w:szCs w:val="24"/>
+          <w:lang w:val="es-ES"/>
+        </w:rPr>
+        <w:t>PRIORITY_GROUP</w:t>
+      </w:r>
+      <w:r>
+        <w:rPr>
+          <w:b/>
+          <w:bCs/>
+          <w:sz w:val="24"/>
+          <w:szCs w:val="24"/>
+          <w:lang w:val="es-ES"/>
+        </w:rPr>
+        <w:t>:</w:t>
+      </w:r>
+      <w:r>
+        <w:rPr>
+          <w:b/>
+          <w:bCs/>
+          <w:sz w:val="24"/>
+          <w:szCs w:val="24"/>
+          <w:lang w:val="es-ES"/>
+        </w:rPr>
+        <w:t xml:space="preserve"> </w:t>
+      </w:r>
+      <w:r>
+        <w:rPr>
+          <w:sz w:val="24"/>
+          <w:szCs w:val="24"/>
+          <w:lang w:val="es-ES"/>
+        </w:rPr>
+        <w:t xml:space="preserve">contiene los datos </w:t>
+      </w:r>
+      <w:r>
+        <w:rPr>
+          <w:sz w:val="24"/>
+          <w:szCs w:val="24"/>
+          <w:lang w:val="es-ES"/>
+        </w:rPr>
+        <w:t xml:space="preserve">de los diferentes grupos de prioridad de vacunación a los que puede pertenecer el ciudadano, estas pueden ser: </w:t>
+      </w:r>
+      <w:r>
+        <w:rPr>
+          <w:sz w:val="24"/>
+          <w:szCs w:val="24"/>
+          <w:lang w:val="es-ES"/>
+        </w:rPr>
+        <w:t xml:space="preserve">adultos mayores de 60 años, personal del sistema integrado de salud, </w:t>
+      </w:r>
+      <w:r>
+        <w:rPr>
+          <w:sz w:val="24"/>
+          <w:szCs w:val="24"/>
+          <w:lang w:val="es-ES"/>
+        </w:rPr>
+        <w:t>encargados de la seguridad nacional, personas mayores de 18 años que padezcan de una enfermedad grave o una discapacidad</w:t>
+      </w:r>
+      <w:r>
+        <w:rPr>
+          <w:sz w:val="24"/>
+          <w:szCs w:val="24"/>
+          <w:lang w:val="es-ES"/>
+        </w:rPr>
+        <w:t>, personal del gobierno central.</w:t>
+      </w:r>
+    </w:p>
+    <w:p>
+      <w:pPr>
+        <w:rPr>
+          <w:sz w:val="24"/>
+          <w:szCs w:val="24"/>
+          <w:lang w:val="es-ES"/>
+        </w:rPr>
+      </w:pPr>
+      <w:r>
+        <w:rPr>
+          <w:b/>
+          <w:bCs/>
+          <w:sz w:val="24"/>
+          <w:szCs w:val="24"/>
+          <w:lang w:val="es-ES"/>
+        </w:rPr>
+        <w:t>APPOINTMENT</w:t>
+      </w:r>
+      <w:r>
+        <w:rPr>
+          <w:b/>
+          <w:bCs/>
+          <w:sz w:val="24"/>
+          <w:szCs w:val="24"/>
+          <w:lang w:val="es-ES"/>
+        </w:rPr>
+        <w:t>:</w:t>
+      </w:r>
+      <w:r>
+        <w:rPr>
+          <w:b/>
+          <w:bCs/>
+          <w:sz w:val="24"/>
+          <w:szCs w:val="24"/>
+          <w:lang w:val="es-ES"/>
+        </w:rPr>
+        <w:t xml:space="preserve"> </w:t>
+      </w:r>
+      <w:r>
+        <w:rPr>
+          <w:sz w:val="24"/>
+          <w:szCs w:val="24"/>
+          <w:lang w:val="es-ES"/>
+        </w:rPr>
+        <w:t>esta tabla</w:t>
+      </w:r>
+      <w:r>
+        <w:rPr>
+          <w:b/>
+          <w:bCs/>
+          <w:sz w:val="24"/>
+          <w:szCs w:val="24"/>
+          <w:lang w:val="es-ES"/>
+        </w:rPr>
+        <w:t xml:space="preserve"> </w:t>
+      </w:r>
+      <w:r>
+        <w:rPr>
+          <w:sz w:val="24"/>
+          <w:szCs w:val="24"/>
+          <w:lang w:val="es-ES"/>
+        </w:rPr>
+        <w:t xml:space="preserve">contiene los datos </w:t>
+      </w:r>
+      <w:r>
+        <w:rPr>
+          <w:sz w:val="24"/>
+          <w:szCs w:val="24"/>
+          <w:lang w:val="es-ES"/>
+        </w:rPr>
+        <w:t>de las citas de vacunación de los ciudadanos.</w:t>
+      </w:r>
+    </w:p>
+    <w:p>
+      <w:pPr>
+        <w:rPr>
+          <w:sz w:val="24"/>
+          <w:szCs w:val="24"/>
+          <w:lang w:val="es-ES"/>
+        </w:rPr>
+      </w:pPr>
+      <w:r>
+        <w:rPr>
+          <w:sz w:val="24"/>
+          <w:szCs w:val="24"/>
+          <w:lang w:val="es-ES"/>
+        </w:rPr>
+        <w:t xml:space="preserve">            Esta tabla contiene los siguientes datos:</w:t>
+      </w:r>
+    </w:p>
+    <w:p>
+      <w:pPr>
+        <w:rPr>
+          <w:sz w:val="24"/>
+          <w:szCs w:val="24"/>
+          <w:lang w:val="es-ES"/>
+        </w:rPr>
+      </w:pPr>
+      <w:r>
+        <w:rPr>
+          <w:sz w:val="24"/>
+          <w:szCs w:val="24"/>
+          <w:lang w:val="es-ES"/>
+        </w:rPr>
+        <w:t xml:space="preserve">Identificador(id), </w:t>
+      </w:r>
+      <w:r>
+        <w:rPr>
+          <w:sz w:val="24"/>
+          <w:szCs w:val="24"/>
+          <w:lang w:val="es-ES"/>
+        </w:rPr>
+        <w:t>ubicación en la cual se llevara a cabo la cita(</w:t>
+      </w:r>
+      <w:proofErr w:type="spellStart"/>
+      <w:r>
+        <w:rPr>
+          <w:sz w:val="24"/>
+          <w:szCs w:val="24"/>
+          <w:lang w:val="es-ES"/>
+        </w:rPr>
+        <w:t>appointment_location</w:t>
+      </w:r>
+      <w:proofErr w:type="spellEnd"/>
+      <w:r>
+        <w:rPr>
+          <w:sz w:val="24"/>
+          <w:szCs w:val="24"/>
+          <w:lang w:val="es-ES"/>
+        </w:rPr>
+        <w:t xml:space="preserve">), </w:t>
+      </w:r>
+      <w:r>
+        <w:rPr>
+          <w:sz w:val="24"/>
+          <w:szCs w:val="24"/>
+          <w:lang w:val="es-ES"/>
+        </w:rPr>
+        <w:t>fecha en la cual se llevara a cabo la cita(</w:t>
+      </w:r>
+      <w:proofErr w:type="spellStart"/>
+      <w:r>
+        <w:rPr>
+          <w:sz w:val="24"/>
+          <w:szCs w:val="24"/>
+          <w:lang w:val="es-ES"/>
+        </w:rPr>
+        <w:t>appointment_date</w:t>
+      </w:r>
+      <w:proofErr w:type="spellEnd"/>
+      <w:r>
+        <w:rPr>
+          <w:sz w:val="24"/>
+          <w:szCs w:val="24"/>
+          <w:lang w:val="es-ES"/>
+        </w:rPr>
+        <w:t xml:space="preserve">), </w:t>
+      </w:r>
+      <w:r>
+        <w:rPr>
+          <w:sz w:val="24"/>
+          <w:szCs w:val="24"/>
+          <w:lang w:val="es-ES"/>
+        </w:rPr>
+        <w:t xml:space="preserve">… (step2_date), </w:t>
+      </w:r>
+      <w:r>
+        <w:rPr>
+          <w:sz w:val="24"/>
+          <w:szCs w:val="24"/>
+          <w:lang w:val="es-ES"/>
+        </w:rPr>
+        <w:t>fecha en la cual se llevara a cabo la vacunación(</w:t>
+      </w:r>
+      <w:proofErr w:type="spellStart"/>
+      <w:r>
+        <w:rPr>
+          <w:sz w:val="24"/>
+          <w:szCs w:val="24"/>
+          <w:lang w:val="es-ES"/>
+        </w:rPr>
+        <w:t>vaccine_date</w:t>
+      </w:r>
+      <w:proofErr w:type="spellEnd"/>
+      <w:r>
+        <w:rPr>
+          <w:sz w:val="24"/>
+          <w:szCs w:val="24"/>
+          <w:lang w:val="es-ES"/>
+        </w:rPr>
+        <w:t xml:space="preserve">), </w:t>
+      </w:r>
+      <w:r>
+        <w:rPr>
+          <w:sz w:val="24"/>
+          <w:szCs w:val="24"/>
+          <w:lang w:val="es-ES"/>
+        </w:rPr>
+        <w:t>identificador del tipo de cita(</w:t>
+      </w:r>
+      <w:proofErr w:type="spellStart"/>
+      <w:r>
+        <w:rPr>
+          <w:sz w:val="24"/>
+          <w:szCs w:val="24"/>
+          <w:lang w:val="es-ES"/>
+        </w:rPr>
+        <w:t>id</w:t>
+      </w:r>
+      <w:r>
+        <w:rPr>
+          <w:sz w:val="24"/>
+          <w:szCs w:val="24"/>
+          <w:lang w:val="es-ES"/>
+        </w:rPr>
+        <w:t>_appointment_type</w:t>
+      </w:r>
+      <w:proofErr w:type="spellEnd"/>
+      <w:r>
+        <w:rPr>
+          <w:sz w:val="24"/>
+          <w:szCs w:val="24"/>
+          <w:lang w:val="es-ES"/>
+        </w:rPr>
+        <w:t>),</w:t>
+      </w:r>
+      <w:r>
+        <w:rPr>
+          <w:sz w:val="24"/>
+          <w:szCs w:val="24"/>
+          <w:lang w:val="es-ES"/>
+        </w:rPr>
+        <w:t xml:space="preserve"> identificador del ciudadano(</w:t>
+      </w:r>
+      <w:proofErr w:type="spellStart"/>
+      <w:r>
+        <w:rPr>
+          <w:sz w:val="24"/>
+          <w:szCs w:val="24"/>
+          <w:lang w:val="es-ES"/>
+        </w:rPr>
+        <w:t>id_citizen</w:t>
+      </w:r>
+      <w:proofErr w:type="spellEnd"/>
+      <w:r>
+        <w:rPr>
+          <w:sz w:val="24"/>
+          <w:szCs w:val="24"/>
+          <w:lang w:val="es-ES"/>
+        </w:rPr>
+        <w:t>).</w:t>
+      </w:r>
+    </w:p>
+    <w:p>
+      <w:pPr>
+        <w:rPr>
+          <w:sz w:val="24"/>
+          <w:szCs w:val="24"/>
+        </w:rPr>
+      </w:pPr>
+      <w:r>
+        <w:rPr>
+          <w:b/>
+          <w:bCs/>
+          <w:sz w:val="24"/>
+          <w:szCs w:val="24"/>
+        </w:rPr>
+        <w:t>APPOINTMENT_TYPE</w:t>
+      </w:r>
+      <w:r>
+        <w:rPr>
+          <w:b/>
+          <w:bCs/>
+          <w:sz w:val="24"/>
+          <w:szCs w:val="24"/>
         </w:rPr>
         <w:t xml:space="preserve">: </w:t>
       </w:r>
       <w:r>
-        <w:t>Esta tabla contiene la información de todos los empleados del sistema de vacunación</w:t>
-      </w:r>
-    </w:p>
-    <w:p>
-      <w:r>
-        <w:tab/>
-      </w:r>
-      <w:r>
-        <w:t>Esta tabla</w:t>
-      </w:r>
-      <w:r>
-        <w:t xml:space="preserve"> contiene los </w:t>
-      </w:r>
-      <w:r>
-        <w:t>siguientes datos</w:t>
-      </w:r>
-      <w:r>
-        <w:t>:</w:t>
-      </w:r>
-    </w:p>
-    <w:p>
-      <w:r>
-        <w:t>Identificador (id), nombre del empleado (</w:t>
-      </w:r>
-      <w:proofErr w:type="spellStart"/>
-      <w:r>
-        <w:t>employee_name</w:t>
-      </w:r>
-      <w:proofErr w:type="spellEnd"/>
-      <w:r>
-        <w:t>), correo</w:t>
-      </w:r>
-      <w:r>
-        <w:t xml:space="preserve"> electrónico (email</w:t>
-      </w:r>
-      <w:proofErr w:type="gramStart"/>
-      <w:r>
-        <w:t>) ,</w:t>
-      </w:r>
-      <w:proofErr w:type="gramEnd"/>
-      <w:r>
-        <w:t xml:space="preserve"> dirección (</w:t>
-      </w:r>
-      <w:proofErr w:type="spellStart"/>
-      <w:r>
-        <w:t>employee_address</w:t>
-      </w:r>
-      <w:proofErr w:type="spellEnd"/>
-      <w:r>
-        <w:t>), tipo de empleado (</w:t>
-      </w:r>
-      <w:proofErr w:type="spellStart"/>
-      <w:r>
-        <w:t>employee_type</w:t>
-      </w:r>
-      <w:proofErr w:type="spellEnd"/>
-      <w:r>
-        <w:t>), Cabaña en la que trabaja (</w:t>
-      </w:r>
-      <w:proofErr w:type="spellStart"/>
-      <w:r>
-        <w:t>id_booth</w:t>
-      </w:r>
-      <w:proofErr w:type="spellEnd"/>
-      <w:r>
-        <w:t>), Usuario y contraseña que le per</w:t>
-      </w:r>
-      <w:r>
-        <w:t xml:space="preserve">tenece al empleado </w:t>
-      </w:r>
-      <w:r>
-        <w:t>(</w:t>
-      </w:r>
-      <w:proofErr w:type="spellStart"/>
-      <w:r>
-        <w:t>id_user</w:t>
-      </w:r>
-      <w:proofErr w:type="spellEnd"/>
-      <w:r>
+        <w:rPr>
+          <w:sz w:val="24"/>
+          <w:szCs w:val="24"/>
+        </w:rPr>
+        <w:t>contiene los datos de lo</w:t>
+      </w:r>
+      <w:r>
+        <w:rPr>
+          <w:sz w:val="24"/>
+          <w:szCs w:val="24"/>
+        </w:rPr>
+        <w:t>s tipos de citas a las que puede apelar el ciudadano</w:t>
+      </w:r>
+      <w:r>
+        <w:rPr>
+          <w:sz w:val="24"/>
+          <w:szCs w:val="24"/>
+        </w:rPr>
+        <w:t>, estas pueden ser: primera cita, segunda cita.</w:t>
+      </w:r>
+    </w:p>
+    <w:p>
+      <w:pPr>
+        <w:rPr>
+          <w:sz w:val="24"/>
+          <w:szCs w:val="24"/>
+        </w:rPr>
+      </w:pPr>
+      <w:r>
+        <w:rPr>
+          <w:b/>
+          <w:bCs/>
+          <w:sz w:val="24"/>
+          <w:szCs w:val="24"/>
+        </w:rPr>
+        <w:t>SIDE_EFFECT</w:t>
+      </w:r>
+      <w:r>
+        <w:rPr>
+          <w:b/>
+          <w:bCs/>
+          <w:sz w:val="24"/>
+          <w:szCs w:val="24"/>
+        </w:rPr>
+        <w:t xml:space="preserve">: </w:t>
+      </w:r>
+      <w:r>
+        <w:rPr>
+          <w:sz w:val="24"/>
+          <w:szCs w:val="24"/>
+        </w:rPr>
+        <w:t>esta tabla contiene los datos de posibles efectos secundarios debido a la vacuna</w:t>
+      </w:r>
+      <w:r>
+        <w:rPr>
+          <w:sz w:val="24"/>
+          <w:szCs w:val="24"/>
+        </w:rPr>
+        <w:t>.</w:t>
+      </w:r>
+    </w:p>
+    <w:p>
+      <w:pPr>
+        <w:rPr>
+          <w:sz w:val="24"/>
+          <w:szCs w:val="24"/>
+        </w:rPr>
+      </w:pPr>
+      <w:r>
+        <w:rPr>
+          <w:sz w:val="24"/>
+          <w:szCs w:val="24"/>
+        </w:rPr>
+        <w:t xml:space="preserve">         Esta tabla contiene los siguientes datos:</w:t>
+      </w:r>
+    </w:p>
+    <w:p>
+      <w:pPr>
+        <w:rPr>
+          <w:sz w:val="24"/>
+          <w:szCs w:val="24"/>
+        </w:rPr>
+      </w:pPr>
+      <w:r>
+        <w:rPr>
+          <w:sz w:val="24"/>
+          <w:szCs w:val="24"/>
+        </w:rPr>
+        <w:t>Identificador(id), identificador del efecto secundario(</w:t>
+      </w:r>
+      <w:proofErr w:type="spellStart"/>
+      <w:r>
+        <w:rPr>
+          <w:sz w:val="24"/>
+          <w:szCs w:val="24"/>
+        </w:rPr>
+        <w:t>id_effect</w:t>
+      </w:r>
+      <w:proofErr w:type="spellEnd"/>
+      <w:r>
+        <w:rPr>
+          <w:sz w:val="24"/>
+          <w:szCs w:val="24"/>
+        </w:rPr>
+        <w:t>),</w:t>
+      </w:r>
+      <w:r>
+        <w:rPr>
+          <w:sz w:val="24"/>
+          <w:szCs w:val="24"/>
+        </w:rPr>
+        <w:t xml:space="preserve"> </w:t>
+      </w:r>
+      <w:r>
+        <w:rPr>
+          <w:sz w:val="24"/>
+          <w:szCs w:val="24"/>
+        </w:rPr>
+        <w:t>tiempo en el que este efecto secundario surgió(</w:t>
+      </w:r>
+      <w:proofErr w:type="spellStart"/>
+      <w:r>
+        <w:rPr>
+          <w:sz w:val="24"/>
+          <w:szCs w:val="24"/>
+        </w:rPr>
+        <w:t>effect_</w:t>
+      </w:r>
+      <w:r>
+        <w:rPr>
+          <w:sz w:val="24"/>
+          <w:szCs w:val="24"/>
+        </w:rPr>
+        <w:t>time</w:t>
+      </w:r>
+      <w:proofErr w:type="spellEnd"/>
+      <w:r>
+        <w:rPr>
+          <w:sz w:val="24"/>
+          <w:szCs w:val="24"/>
+        </w:rPr>
+        <w:t>),</w:t>
+      </w:r>
+      <w:r>
+        <w:rPr>
+          <w:sz w:val="24"/>
+          <w:szCs w:val="24"/>
+        </w:rPr>
+        <w:t xml:space="preserve"> identificador para una cita para resolver dudas sobre el efecto secundario(</w:t>
+      </w:r>
+      <w:proofErr w:type="spellStart"/>
+      <w:r>
+        <w:rPr>
+          <w:sz w:val="24"/>
+          <w:szCs w:val="24"/>
+        </w:rPr>
+        <w:t>id_appointment</w:t>
+      </w:r>
+      <w:proofErr w:type="spellEnd"/>
+      <w:r>
+        <w:rPr>
+          <w:sz w:val="24"/>
+          <w:szCs w:val="24"/>
+        </w:rPr>
         <w:t>)</w:t>
       </w:r>
-    </w:p>
-    <w:p/>
-    <w:p>
-      <w:r>
-        <w:rPr>
-          <w:b/>
-          <w:bCs/>
-        </w:rPr>
-        <w:t>EMPLOYEE_TYPE</w:t>
-      </w:r>
-      <w:r>
-        <w:t xml:space="preserve">: Contiene los tipos de </w:t>
-      </w:r>
-      <w:proofErr w:type="spellStart"/>
-      <w:r>
-        <w:t>emplados</w:t>
-      </w:r>
-      <w:proofErr w:type="spellEnd"/>
-      <w:r>
-        <w:t xml:space="preserve"> que trabajan en las cabañas, entre ellos: Gestor, Vacunador, Enfermero.</w:t>
-      </w:r>
-    </w:p>
-    <w:p/>
-    <w:p/>
+      <w:r>
+        <w:rPr>
+          <w:sz w:val="24"/>
+          <w:szCs w:val="24"/>
+        </w:rPr>
+        <w:t>.</w:t>
+      </w:r>
+    </w:p>
+    <w:p>
+      <w:pPr>
+        <w:rPr>
+          <w:sz w:val="24"/>
+          <w:szCs w:val="24"/>
+        </w:rPr>
+      </w:pPr>
+      <w:r>
+        <w:rPr>
+          <w:b/>
+          <w:bCs/>
+          <w:sz w:val="24"/>
+          <w:szCs w:val="24"/>
+        </w:rPr>
+        <w:t>SIDE_EFFECT_TYPE</w:t>
+      </w:r>
+      <w:r>
+        <w:rPr>
+          <w:b/>
+          <w:bCs/>
+          <w:sz w:val="24"/>
+          <w:szCs w:val="24"/>
+        </w:rPr>
+        <w:t xml:space="preserve">: </w:t>
+      </w:r>
+      <w:r>
+        <w:rPr>
+          <w:sz w:val="24"/>
+          <w:szCs w:val="24"/>
+        </w:rPr>
+        <w:t xml:space="preserve">contiene los datos </w:t>
+      </w:r>
+      <w:r>
+        <w:rPr>
+          <w:sz w:val="24"/>
+          <w:szCs w:val="24"/>
+        </w:rPr>
+        <w:t>sobr</w:t>
+      </w:r>
+      <w:r>
+        <w:rPr>
+          <w:sz w:val="24"/>
+          <w:szCs w:val="24"/>
+        </w:rPr>
+        <w:t xml:space="preserve">e los tipos de efectos secundarios </w:t>
+      </w:r>
+      <w:r>
+        <w:rPr>
+          <w:sz w:val="24"/>
+          <w:szCs w:val="24"/>
+        </w:rPr>
+        <w:t xml:space="preserve">que el ciudadano puede llegar a padecer por la vacunación, estos pueden ser: </w:t>
+      </w:r>
+      <w:r>
+        <w:rPr>
+          <w:sz w:val="24"/>
+          <w:szCs w:val="24"/>
+        </w:rPr>
+        <w:t xml:space="preserve">dolor en zona de inyección, enrojecimiento, fatiga, </w:t>
+      </w:r>
+      <w:r>
+        <w:rPr>
+          <w:sz w:val="24"/>
+          <w:szCs w:val="24"/>
+        </w:rPr>
+        <w:t xml:space="preserve">dolor de cabeza, fiebre, mialgia, </w:t>
+      </w:r>
+      <w:r>
+        <w:rPr>
+          <w:sz w:val="24"/>
+          <w:szCs w:val="24"/>
+        </w:rPr>
+        <w:t>artral</w:t>
+      </w:r>
+      <w:r>
+        <w:rPr>
+          <w:sz w:val="24"/>
+          <w:szCs w:val="24"/>
+        </w:rPr>
+        <w:t>g</w:t>
+      </w:r>
+      <w:r>
+        <w:rPr>
+          <w:sz w:val="24"/>
+          <w:szCs w:val="24"/>
+        </w:rPr>
+        <w:t>ia</w:t>
+      </w:r>
+      <w:r>
+        <w:rPr>
+          <w:sz w:val="24"/>
+          <w:szCs w:val="24"/>
+        </w:rPr>
+        <w:t xml:space="preserve">, </w:t>
+      </w:r>
+      <w:r>
+        <w:rPr>
+          <w:sz w:val="24"/>
+          <w:szCs w:val="24"/>
+        </w:rPr>
+        <w:t>anafilaxia, otros.</w:t>
+      </w:r>
+    </w:p>
+    <w:p>
+      <w:pPr>
+        <w:rPr>
+          <w:sz w:val="24"/>
+          <w:szCs w:val="24"/>
+        </w:rPr>
+      </w:pPr>
+    </w:p>
+    <w:p>
+      <w:pPr>
+        <w:rPr>
+          <w:sz w:val="24"/>
+          <w:szCs w:val="24"/>
+        </w:rPr>
+      </w:pPr>
+    </w:p>
+    <w:p>
+      <w:pPr>
+        <w:rPr>
+          <w:sz w:val="24"/>
+          <w:szCs w:val="24"/>
+        </w:rPr>
+      </w:pPr>
+    </w:p>
+    <w:p>
+      <w:pPr>
+        <w:rPr>
+          <w:sz w:val="24"/>
+          <w:szCs w:val="24"/>
+        </w:rPr>
+      </w:pPr>
+    </w:p>
     <w:sectPr>
       <w:pgSz w:w="12240" w:h="15840"/>
       <w:pgMar w:top="1417" w:right="1701" w:bottom="1417" w:left="1701" w:header="708" w:footer="708" w:gutter="0"/>
@@ -177,56 +1757,6 @@
     </w:sectPr>
   </w:body>
 </w:document>
-</file>
-
-<file path=word/endnotes.xml><?xml version="1.0" encoding="utf-8"?>
-<w:endnotes xmlns:wpc="http://schemas.microsoft.com/office/word/2010/wordprocessingCanvas" xmlns:cx="http://schemas.microsoft.com/office/drawing/2014/chartex" xmlns:cx1="http://schemas.microsoft.com/office/drawing/2015/9/8/chartex" xmlns:cx2="http://schemas.microsoft.com/office/drawing/2015/10/21/chartex" xmlns:cx3="http://schemas.microsoft.com/office/drawing/2016/5/9/chartex" xmlns:cx4="http://schemas.microsoft.com/office/drawing/2016/5/10/chartex" xmlns:cx5="http://schemas.microsoft.com/office/drawing/2016/5/11/chartex" xmlns:cx6="http://schemas.microsoft.com/office/drawing/2016/5/12/chartex" xmlns:cx7="http://schemas.microsoft.com/office/drawing/2016/5/13/chartex" xmlns:cx8="http://schemas.microsoft.com/office/drawing/2016/5/14/chartex" xmlns:mc="http://schemas.openxmlformats.org/markup-compatibility/2006" xmlns:aink="http://schemas.microsoft.com/office/drawing/2016/ink" xmlns:am3d="http://schemas.microsoft.com/office/drawing/2017/model3d" xmlns:o="urn:schemas-microsoft-com:office:office" xmlns:r="http://schemas.openxmlformats.org/officeDocument/2006/relationships" xmlns:m="http://schemas.openxmlformats.org/officeDocument/2006/math" xmlns:v="urn:schemas-microsoft-com:vml" xmlns:wp14="http://schemas.microsoft.com/office/word/2010/wordprocessingDrawing" xmlns:wp="http://schemas.openxmlformats.org/drawingml/2006/wordprocessingDrawing" xmlns:w10="urn:schemas-microsoft-com:office:word" xmlns:w="http://schemas.openxmlformats.org/wordprocessingml/2006/main" xmlns:w14="http://schemas.microsoft.com/office/word/2010/wordml" xmlns:w15="http://schemas.microsoft.com/office/word/2012/wordml" xmlns:w16cex="http://schemas.microsoft.com/office/word/2018/wordml/cex" xmlns:w16cid="http://schemas.microsoft.com/office/word/2016/wordml/cid" xmlns:w16="http://schemas.microsoft.com/office/word/2018/wordml" xmlns:w16sdtdh="http://schemas.microsoft.com/office/word/2020/wordml/sdtdatahash" xmlns:w16se="http://schemas.microsoft.com/office/word/2015/wordml/symex" xmlns:wpg="http://schemas.microsoft.com/office/word/2010/wordprocessingGroup" xmlns:wpi="http://schemas.microsoft.com/office/word/2010/wordprocessingInk" xmlns:wne="http://schemas.microsoft.com/office/word/2006/wordml" xmlns:wps="http://schemas.microsoft.com/office/word/2010/wordprocessingShape" mc:Ignorable="w14 w15 w16se w16cid w16 w16cex w16sdtdh wp14">
-  <w:endnote w:type="separator" w:id="-1">
-    <w:p>
-      <w:pPr>
-        <w:spacing w:after="0" w:line="240" w:lineRule="auto"/>
-      </w:pPr>
-      <w:r>
-        <w:separator/>
-      </w:r>
-    </w:p>
-  </w:endnote>
-  <w:endnote w:type="continuationSeparator" w:id="0">
-    <w:p>
-      <w:pPr>
-        <w:spacing w:after="0" w:line="240" w:lineRule="auto"/>
-      </w:pPr>
-      <w:r>
-        <w:continuationSeparator/>
-      </w:r>
-    </w:p>
-  </w:endnote>
-</w:endnotes>
-</file>
-
-<file path=word/footnotes.xml><?xml version="1.0" encoding="utf-8"?>
-<w:footnotes xmlns:wpc="http://schemas.microsoft.com/office/word/2010/wordprocessingCanvas" xmlns:cx="http://schemas.microsoft.com/office/drawing/2014/chartex" xmlns:cx1="http://schemas.microsoft.com/office/drawing/2015/9/8/chartex" xmlns:cx2="http://schemas.microsoft.com/office/drawing/2015/10/21/chartex" xmlns:cx3="http://schemas.microsoft.com/office/drawing/2016/5/9/chartex" xmlns:cx4="http://schemas.microsoft.com/office/drawing/2016/5/10/chartex" xmlns:cx5="http://schemas.microsoft.com/office/drawing/2016/5/11/chartex" xmlns:cx6="http://schemas.microsoft.com/office/drawing/2016/5/12/chartex" xmlns:cx7="http://schemas.microsoft.com/office/drawing/2016/5/13/chartex" xmlns:cx8="http://schemas.microsoft.com/office/drawing/2016/5/14/chartex" xmlns:mc="http://schemas.openxmlformats.org/markup-compatibility/2006" xmlns:aink="http://schemas.microsoft.com/office/drawing/2016/ink" xmlns:am3d="http://schemas.microsoft.com/office/drawing/2017/model3d" xmlns:o="urn:schemas-microsoft-com:office:office" xmlns:r="http://schemas.openxmlformats.org/officeDocument/2006/relationships" xmlns:m="http://schemas.openxmlformats.org/officeDocument/2006/math" xmlns:v="urn:schemas-microsoft-com:vml" xmlns:wp14="http://schemas.microsoft.com/office/word/2010/wordprocessingDrawing" xmlns:wp="http://schemas.openxmlformats.org/drawingml/2006/wordprocessingDrawing" xmlns:w10="urn:schemas-microsoft-com:office:word" xmlns:w="http://schemas.openxmlformats.org/wordprocessingml/2006/main" xmlns:w14="http://schemas.microsoft.com/office/word/2010/wordml" xmlns:w15="http://schemas.microsoft.com/office/word/2012/wordml" xmlns:w16cex="http://schemas.microsoft.com/office/word/2018/wordml/cex" xmlns:w16cid="http://schemas.microsoft.com/office/word/2016/wordml/cid" xmlns:w16="http://schemas.microsoft.com/office/word/2018/wordml" xmlns:w16sdtdh="http://schemas.microsoft.com/office/word/2020/wordml/sdtdatahash" xmlns:w16se="http://schemas.microsoft.com/office/word/2015/wordml/symex" xmlns:wpg="http://schemas.microsoft.com/office/word/2010/wordprocessingGroup" xmlns:wpi="http://schemas.microsoft.com/office/word/2010/wordprocessingInk" xmlns:wne="http://schemas.microsoft.com/office/word/2006/wordml" xmlns:wps="http://schemas.microsoft.com/office/word/2010/wordprocessingShape" mc:Ignorable="w14 w15 w16se w16cid w16 w16cex w16sdtdh wp14">
-  <w:footnote w:type="separator" w:id="-1">
-    <w:p>
-      <w:pPr>
-        <w:spacing w:after="0" w:line="240" w:lineRule="auto"/>
-      </w:pPr>
-      <w:r>
-        <w:separator/>
-      </w:r>
-    </w:p>
-  </w:footnote>
-  <w:footnote w:type="continuationSeparator" w:id="0">
-    <w:p>
-      <w:pPr>
-        <w:spacing w:after="0" w:line="240" w:lineRule="auto"/>
-      </w:pPr>
-      <w:r>
-        <w:continuationSeparator/>
-      </w:r>
-    </w:p>
-  </w:footnote>
-</w:footnotes>
 </file>
 
 <file path=word/styles.xml><?xml version="1.0" encoding="utf-8"?>
@@ -628,6 +2158,28 @@
     <w:name w:val="Normal"/>
     <w:qFormat/>
   </w:style>
+  <w:style w:type="paragraph" w:styleId="Ttulo2">
+    <w:name w:val="heading 2"/>
+    <w:basedOn w:val="Normal"/>
+    <w:next w:val="Normal"/>
+    <w:link w:val="Ttulo2Car"/>
+    <w:uiPriority w:val="9"/>
+    <w:unhideWhenUsed/>
+    <w:qFormat/>
+    <w:rsid w:val="00531839"/>
+    <w:pPr>
+      <w:keepNext/>
+      <w:keepLines/>
+      <w:spacing w:before="40" w:after="0"/>
+      <w:outlineLvl w:val="1"/>
+    </w:pPr>
+    <w:rPr>
+      <w:rFonts w:asciiTheme="majorHAnsi" w:eastAsiaTheme="majorEastAsia" w:hAnsiTheme="majorHAnsi" w:cstheme="majorBidi"/>
+      <w:color w:val="2F5496" w:themeColor="accent1" w:themeShade="BF"/>
+      <w:sz w:val="26"/>
+      <w:szCs w:val="26"/>
+    </w:rPr>
+  </w:style>
   <w:style w:type="character" w:default="1" w:styleId="Fuentedeprrafopredeter">
     <w:name w:val="Default Paragraph Font"/>
     <w:uiPriority w:val="1"/>
@@ -655,49 +2207,18 @@
     <w:semiHidden/>
     <w:unhideWhenUsed/>
   </w:style>
-  <w:style w:type="paragraph" w:styleId="Encabezado">
-    <w:name w:val="header"/>
-    <w:basedOn w:val="Normal"/>
-    <w:link w:val="EncabezadoCar"/>
-    <w:uiPriority w:val="99"/>
-    <w:unhideWhenUsed/>
-    <w:rsid w:val="008D5A1A"/>
-    <w:pPr>
-      <w:tabs>
-        <w:tab w:val="center" w:pos="4419"/>
-        <w:tab w:val="right" w:pos="8838"/>
-      </w:tabs>
-      <w:spacing w:after="0" w:line="240" w:lineRule="auto"/>
-    </w:pPr>
-  </w:style>
-  <w:style w:type="character" w:customStyle="1" w:styleId="EncabezadoCar">
-    <w:name w:val="Encabezado Car"/>
+  <w:style w:type="character" w:customStyle="1" w:styleId="Ttulo2Car">
+    <w:name w:val="Título 2 Car"/>
     <w:basedOn w:val="Fuentedeprrafopredeter"/>
-    <w:link w:val="Encabezado"/>
-    <w:uiPriority w:val="99"/>
-    <w:rsid w:val="008D5A1A"/>
-  </w:style>
-  <w:style w:type="paragraph" w:styleId="Piedepgina">
-    <w:name w:val="footer"/>
-    <w:basedOn w:val="Normal"/>
-    <w:link w:val="PiedepginaCar"/>
-    <w:uiPriority w:val="99"/>
-    <w:unhideWhenUsed/>
-    <w:rsid w:val="008D5A1A"/>
-    <w:pPr>
-      <w:tabs>
-        <w:tab w:val="center" w:pos="4419"/>
-        <w:tab w:val="right" w:pos="8838"/>
-      </w:tabs>
-      <w:spacing w:after="0" w:line="240" w:lineRule="auto"/>
-    </w:pPr>
-  </w:style>
-  <w:style w:type="character" w:customStyle="1" w:styleId="PiedepginaCar">
-    <w:name w:val="Pie de página Car"/>
-    <w:basedOn w:val="Fuentedeprrafopredeter"/>
-    <w:link w:val="Piedepgina"/>
-    <w:uiPriority w:val="99"/>
-    <w:rsid w:val="008D5A1A"/>
+    <w:link w:val="Ttulo2"/>
+    <w:uiPriority w:val="9"/>
+    <w:rsid w:val="00531839"/>
+    <w:rPr>
+      <w:rFonts w:asciiTheme="majorHAnsi" w:eastAsiaTheme="majorEastAsia" w:hAnsiTheme="majorHAnsi" w:cstheme="majorBidi"/>
+      <w:color w:val="2F5496" w:themeColor="accent1" w:themeShade="BF"/>
+      <w:sz w:val="26"/>
+      <w:szCs w:val="26"/>
+    </w:rPr>
   </w:style>
 </w:styles>
 </file>

</xml_diff>